<commit_message>
Updated Main Document and Updated some folder contents
</commit_message>
<xml_diff>
--- a/Documentation/MantisHRM.docx
+++ b/Documentation/MantisHRM.docx
@@ -190,39 +190,37 @@
           <w:sz w:val="24"/>
         </w:rPr>
         <w:tab/>
-        <w:t xml:space="preserve">    </w:t>
-      </w:r>
-      <w:r>
+        <w:t xml:space="preserve">    Professor:</w:t>
+      </w:r>
+    </w:p>
+    <w:p>
+      <w:pPr>
+        <w:spacing w:line="360" w:lineRule="auto"/>
         <w:rPr>
           <w:rFonts w:ascii="ArialMT" w:hAnsi="ArialMT" w:cs="Arial"/>
-          <w:b/>
-          <w:sz w:val="24"/>
-        </w:rPr>
-        <w:t xml:space="preserve">         </w:t>
-      </w:r>
+          <w:sz w:val="24"/>
+        </w:rPr>
+      </w:pPr>
       <w:r>
         <w:rPr>
           <w:rFonts w:ascii="ArialMT" w:hAnsi="ArialMT" w:cs="Arial"/>
-          <w:b/>
-          <w:sz w:val="24"/>
-        </w:rPr>
-        <w:t>Professor:</w:t>
-      </w:r>
-    </w:p>
-    <w:p>
-      <w:pPr>
-        <w:spacing w:line="360" w:lineRule="auto"/>
+          <w:sz w:val="24"/>
+        </w:rPr>
+        <w:t>Siccion, Justine Mark</w:t>
+      </w:r>
+      <w:r>
         <w:rPr>
           <w:rFonts w:ascii="ArialMT" w:hAnsi="ArialMT" w:cs="Arial"/>
           <w:sz w:val="24"/>
         </w:rPr>
-      </w:pPr>
+        <w:tab/>
+      </w:r>
       <w:r>
         <w:rPr>
           <w:rFonts w:ascii="ArialMT" w:hAnsi="ArialMT" w:cs="Arial"/>
           <w:sz w:val="24"/>
         </w:rPr>
-        <w:t>General, Jeri Luther</w:t>
+        <w:tab/>
       </w:r>
       <w:r>
         <w:rPr>
@@ -230,21 +228,7 @@
           <w:sz w:val="24"/>
         </w:rPr>
         <w:tab/>
-      </w:r>
-      <w:r>
-        <w:rPr>
-          <w:rFonts w:ascii="ArialMT" w:hAnsi="ArialMT" w:cs="Arial"/>
-          <w:sz w:val="24"/>
-        </w:rPr>
-        <w:tab/>
-      </w:r>
-      <w:r>
-        <w:rPr>
-          <w:rFonts w:ascii="ArialMT" w:hAnsi="ArialMT" w:cs="Arial"/>
-          <w:sz w:val="24"/>
-        </w:rPr>
-        <w:tab/>
-        <w:t xml:space="preserve">                               </w:t>
+        <w:t xml:space="preserve">                     </w:t>
       </w:r>
       <w:r>
         <w:rPr>
@@ -315,96 +299,108 @@
       <w:r>
         <w:rPr>
           <w:rFonts w:ascii="ArialMT" w:hAnsi="ArialMT" w:cs="Arial"/>
-          <w:sz w:val="24"/>
-        </w:rPr>
-        <w:t xml:space="preserve">   </w:t>
-      </w:r>
-      <w:r>
+          <w:b/>
+          <w:sz w:val="24"/>
+        </w:rPr>
+        <w:t>Project Adviser:</w:t>
+      </w:r>
+    </w:p>
+    <w:p>
+      <w:pPr>
+        <w:spacing w:line="360" w:lineRule="auto"/>
         <w:rPr>
           <w:rFonts w:ascii="ArialMT" w:hAnsi="ArialMT" w:cs="Arial"/>
-          <w:b/>
-          <w:sz w:val="24"/>
-        </w:rPr>
-        <w:t>Project Adviser:</w:t>
+          <w:sz w:val="24"/>
+        </w:rPr>
+      </w:pPr>
+      <w:r>
+        <w:rPr>
+          <w:rFonts w:ascii="ArialMT" w:hAnsi="ArialMT" w:cs="Arial"/>
+          <w:sz w:val="24"/>
+        </w:rPr>
+        <w:tab/>
+      </w:r>
+      <w:r>
+        <w:rPr>
+          <w:rFonts w:ascii="ArialMT" w:hAnsi="ArialMT" w:cs="Arial"/>
+          <w:sz w:val="24"/>
+        </w:rPr>
+        <w:tab/>
+      </w:r>
+      <w:r>
+        <w:rPr>
+          <w:rFonts w:ascii="ArialMT" w:hAnsi="ArialMT" w:cs="Arial"/>
+          <w:sz w:val="24"/>
+        </w:rPr>
+        <w:tab/>
+      </w:r>
+      <w:r>
+        <w:rPr>
+          <w:rFonts w:ascii="ArialMT" w:hAnsi="ArialMT" w:cs="Arial"/>
+          <w:sz w:val="24"/>
+        </w:rPr>
+        <w:tab/>
+      </w:r>
+      <w:r>
+        <w:rPr>
+          <w:rFonts w:ascii="ArialMT" w:hAnsi="ArialMT" w:cs="Arial"/>
+          <w:sz w:val="24"/>
+        </w:rPr>
+        <w:t xml:space="preserve"> </w:t>
+      </w:r>
+      <w:r>
+        <w:rPr>
+          <w:rFonts w:ascii="ArialMT" w:hAnsi="ArialMT" w:cs="Arial"/>
+          <w:sz w:val="24"/>
+        </w:rPr>
+        <w:tab/>
+      </w:r>
+      <w:r>
+        <w:rPr>
+          <w:rFonts w:ascii="ArialMT" w:hAnsi="ArialMT" w:cs="Arial"/>
+          <w:sz w:val="24"/>
+        </w:rPr>
+        <w:tab/>
+      </w:r>
+      <w:r>
+        <w:rPr>
+          <w:rFonts w:ascii="ArialMT" w:hAnsi="ArialMT" w:cs="Arial"/>
+          <w:sz w:val="24"/>
+        </w:rPr>
+        <w:tab/>
+      </w:r>
+      <w:r>
+        <w:rPr>
+          <w:rFonts w:ascii="ArialMT" w:hAnsi="ArialMT" w:cs="Arial"/>
+          <w:sz w:val="24"/>
+        </w:rPr>
+        <w:tab/>
+      </w:r>
+      <w:r>
+        <w:rPr>
+          <w:rFonts w:ascii="ArialMT" w:hAnsi="ArialMT" w:cs="Arial"/>
+          <w:sz w:val="24"/>
+        </w:rPr>
+        <w:t>Mr. Jose Eugenio L. Quesada</w:t>
       </w:r>
     </w:p>
     <w:p>
       <w:pPr>
         <w:spacing w:line="360" w:lineRule="auto"/>
+        <w:ind w:left="6480"/>
         <w:rPr>
           <w:rFonts w:ascii="ArialMT" w:hAnsi="ArialMT" w:cs="Arial"/>
+          <w:b/>
           <w:sz w:val="24"/>
         </w:rPr>
       </w:pPr>
       <w:r>
         <w:rPr>
           <w:rFonts w:ascii="ArialMT" w:hAnsi="ArialMT" w:cs="Arial"/>
-          <w:sz w:val="24"/>
-        </w:rPr>
-        <w:t>Siccion, Justine Mark</w:t>
-      </w:r>
-      <w:r>
-        <w:rPr>
-          <w:rFonts w:ascii="ArialMT" w:hAnsi="ArialMT" w:cs="Arial"/>
-          <w:sz w:val="24"/>
-        </w:rPr>
-        <w:tab/>
-      </w:r>
-      <w:r>
-        <w:rPr>
-          <w:rFonts w:ascii="ArialMT" w:hAnsi="ArialMT" w:cs="Arial"/>
-          <w:sz w:val="24"/>
-        </w:rPr>
-        <w:tab/>
-      </w:r>
-      <w:r>
-        <w:rPr>
-          <w:rFonts w:ascii="ArialMT" w:hAnsi="ArialMT" w:cs="Arial"/>
-          <w:sz w:val="24"/>
-        </w:rPr>
-        <w:tab/>
-      </w:r>
-      <w:r>
-        <w:rPr>
-          <w:rFonts w:ascii="ArialMT" w:hAnsi="ArialMT" w:cs="Arial"/>
-          <w:sz w:val="24"/>
-        </w:rPr>
-        <w:tab/>
-      </w:r>
-      <w:r>
-        <w:rPr>
-          <w:rFonts w:ascii="ArialMT" w:hAnsi="ArialMT" w:cs="Arial"/>
-          <w:sz w:val="24"/>
-        </w:rPr>
-        <w:t xml:space="preserve"> </w:t>
-      </w:r>
-      <w:r>
-        <w:rPr>
-          <w:rFonts w:ascii="ArialMT" w:hAnsi="ArialMT" w:cs="Arial"/>
-          <w:sz w:val="24"/>
-        </w:rPr>
-        <w:tab/>
-      </w:r>
-      <w:r>
-        <w:rPr>
-          <w:rFonts w:ascii="ArialMT" w:hAnsi="ArialMT" w:cs="Arial"/>
-          <w:sz w:val="24"/>
-        </w:rPr>
-        <w:t xml:space="preserve">     </w:t>
-      </w:r>
-      <w:r>
-        <w:rPr>
-          <w:rFonts w:ascii="ArialMT" w:hAnsi="ArialMT" w:cs="Arial"/>
-          <w:sz w:val="24"/>
-        </w:rPr>
-        <w:t>Mr. Jose Eugenio L. Quesada</w:t>
-      </w:r>
-      <w:r>
-        <w:rPr>
-          <w:rFonts w:ascii="ArialMT" w:hAnsi="ArialMT" w:cs="Arial"/>
-          <w:sz w:val="24"/>
-        </w:rPr>
-        <w:t xml:space="preserve"> </w:t>
+          <w:b/>
+          <w:sz w:val="24"/>
+        </w:rPr>
+        <w:t xml:space="preserve">      Project Consultant:</w:t>
       </w:r>
     </w:p>
     <w:p>
@@ -416,6 +412,20 @@
           <w:sz w:val="24"/>
         </w:rPr>
       </w:pPr>
+      <w:r>
+        <w:rPr>
+          <w:rFonts w:ascii="ArialMT" w:hAnsi="ArialMT" w:cs="Arial"/>
+          <w:sz w:val="24"/>
+        </w:rPr>
+        <w:t xml:space="preserve">           </w:t>
+      </w:r>
+      <w:r>
+        <w:rPr>
+          <w:rFonts w:ascii="ArialMT" w:hAnsi="ArialMT" w:cs="Arial"/>
+          <w:sz w:val="24"/>
+        </w:rPr>
+        <w:t>Ms. Verna Rosario V. Villacorta</w:t>
+      </w:r>
       <w:r>
         <w:rPr>
           <w:rFonts w:ascii="ArialMT" w:hAnsi="ArialMT" w:cs="Arial"/>
@@ -511,7 +521,7 @@
           <w:szCs w:val="24"/>
           <w:shd w:val="clear" w:color="auto" w:fill="FFFFFF"/>
         </w:rPr>
-        <w:t xml:space="preserve"> is a Human Resource Information System,</w:t>
+        <w:t xml:space="preserve"> is a Human Resource </w:t>
       </w:r>
       <w:r>
         <w:rPr>
@@ -521,7 +531,7 @@
           <w:szCs w:val="24"/>
           <w:shd w:val="clear" w:color="auto" w:fill="FFFFFF"/>
         </w:rPr>
-        <w:t xml:space="preserve"> it</w:t>
+        <w:t>Management</w:t>
       </w:r>
       <w:r>
         <w:rPr>
@@ -531,27 +541,7 @@
           <w:szCs w:val="24"/>
           <w:shd w:val="clear" w:color="auto" w:fill="FFFFFF"/>
         </w:rPr>
-        <w:t xml:space="preserve"> focuses </w:t>
-      </w:r>
-      <w:r>
-        <w:rPr>
-          <w:rFonts w:ascii="Arial" w:hAnsi="Arial" w:cs="Arial"/>
-          <w:color w:val="000000"/>
-          <w:sz w:val="24"/>
-          <w:szCs w:val="24"/>
-          <w:shd w:val="clear" w:color="auto" w:fill="FFFFFF"/>
-        </w:rPr>
-        <w:t>on improving the human resource</w:t>
-      </w:r>
-      <w:r>
-        <w:rPr>
-          <w:rFonts w:ascii="Arial" w:hAnsi="Arial" w:cs="Arial"/>
-          <w:color w:val="000000"/>
-          <w:sz w:val="24"/>
-          <w:szCs w:val="24"/>
-          <w:shd w:val="clear" w:color="auto" w:fill="FFFFFF"/>
-        </w:rPr>
-        <w:t xml:space="preserve"> management processes. Its purpose is to remove the Paper-based Leave Application and Tracking, help remove the Manual Employee Performance Evaluation, avoid the significant use of staff time, avoid the Duplication of Effort, and to remove the many instances of Human Error.</w:t>
+        <w:t xml:space="preserve"> System, focuses on improving the human resources management processes. Its purpose is to remove the Paper-based Leave Application and Tracking, help remove the Manual Employee Performance Evaluation, avoid the significant use of staff time, avoid the Duplication of Effort, and to remove the many instances of Human Error.</w:t>
       </w:r>
     </w:p>
     <w:p>
@@ -573,7 +563,7 @@
           <w:szCs w:val="24"/>
           <w:shd w:val="clear" w:color="auto" w:fill="FFFFFF"/>
         </w:rPr>
-        <w:t>The main problem of this project is the need for an affordable, simple, systematic and flexible HR solution that would manage every aspect of its human resources. There is no system yet being used by the client of this project. Theref</w:t>
+        <w:t xml:space="preserve">The main problem of this project is the need for an affordable, simple, systematic and flexible HR solution that would manage every aspect of its human resources. There is no system yet being used by the client </w:t>
       </w:r>
       <w:r>
         <w:rPr>
@@ -583,7 +573,7 @@
           <w:szCs w:val="24"/>
           <w:shd w:val="clear" w:color="auto" w:fill="FFFFFF"/>
         </w:rPr>
-        <w:t>ore, the developers will</w:t>
+        <w:t>in their workplace</w:t>
       </w:r>
       <w:r>
         <w:rPr>
@@ -593,7 +583,7 @@
           <w:szCs w:val="24"/>
           <w:shd w:val="clear" w:color="auto" w:fill="FFFFFF"/>
         </w:rPr>
-        <w:t xml:space="preserve"> provide a complete and customizable HR Solution that enables the organization to perform all HR operations with ease.</w:t>
+        <w:t>. Therefore, the developers will need to provide a complete and customizable HR Solution that enables the organization to perform all HR operations with ease.</w:t>
       </w:r>
     </w:p>
     <w:p>
@@ -653,13 +643,6 @@
           <w:rFonts w:ascii="Arial" w:hAnsi="Arial" w:cs="Arial"/>
           <w:color w:val="000000"/>
         </w:rPr>
-        <w:t>MANTIS Human Resource Information System (</w:t>
-      </w:r>
-      <w:r>
-        <w:rPr>
-          <w:rFonts w:ascii="Arial" w:hAnsi="Arial" w:cs="Arial"/>
-          <w:color w:val="000000"/>
-        </w:rPr>
         <w:t>MantisHRM</w:t>
       </w:r>
       <w:r>
@@ -667,28 +650,84 @@
           <w:rFonts w:ascii="Arial" w:hAnsi="Arial" w:cs="Arial"/>
           <w:color w:val="000000"/>
         </w:rPr>
-        <w:t>) will provide a complete and customizable HR Solution that enables the organization to perform all HR operations with ease. I</w:t>
-      </w:r>
-      <w:r>
-        <w:rPr>
-          <w:rFonts w:ascii="Arial" w:hAnsi="Arial" w:cs="Arial"/>
-          <w:color w:val="000000"/>
-        </w:rPr>
-        <w:t xml:space="preserve">t is expected to have a </w:t>
-      </w:r>
-      <w:r>
-        <w:rPr>
-          <w:rFonts w:ascii="Arial" w:hAnsi="Arial" w:cs="Arial"/>
-          <w:color w:val="000000"/>
-        </w:rPr>
-        <w:t>web-based system that allows employees to update their information, apply for leave, track leave applications, view employee</w:t>
-      </w:r>
-      <w:r>
-        <w:rPr>
-          <w:rFonts w:ascii="Arial" w:hAnsi="Arial" w:cs="Arial"/>
-          <w:color w:val="000000"/>
-        </w:rPr>
-        <w:t xml:space="preserve"> information</w:t>
+        <w:t xml:space="preserve"> Human Resource </w:t>
+      </w:r>
+      <w:r>
+        <w:rPr>
+          <w:rFonts w:ascii="Arial" w:hAnsi="Arial" w:cs="Arial"/>
+          <w:color w:val="000000"/>
+        </w:rPr>
+        <w:t>Management</w:t>
+      </w:r>
+      <w:r>
+        <w:rPr>
+          <w:rFonts w:ascii="Arial" w:hAnsi="Arial" w:cs="Arial"/>
+          <w:color w:val="000000"/>
+        </w:rPr>
+        <w:t xml:space="preserve"> System (</w:t>
+      </w:r>
+      <w:r>
+        <w:rPr>
+          <w:rFonts w:ascii="Arial" w:hAnsi="Arial" w:cs="Arial"/>
+          <w:color w:val="000000"/>
+        </w:rPr>
+        <w:t>MantisHRM</w:t>
+      </w:r>
+      <w:r>
+        <w:rPr>
+          <w:rFonts w:ascii="Arial" w:hAnsi="Arial" w:cs="Arial"/>
+          <w:color w:val="000000"/>
+        </w:rPr>
+        <w:t xml:space="preserve">) will provide a complete and customizable HR Solution that enables the organization to perform all HR operations with ease. It is expected to have a secure, web-based system that allows employees to update their information, apply for leave, track leave applications, view employee performance appraisal </w:t>
+      </w:r>
+      <w:r>
+        <w:rPr>
+          <w:rFonts w:ascii="Arial" w:hAnsi="Arial" w:cs="Arial"/>
+          <w:color w:val="000000"/>
+        </w:rPr>
+        <w:t>and more, anywhere and anytime.</w:t>
+      </w:r>
+    </w:p>
+    <w:p>
+      <w:pPr>
+        <w:pStyle w:val="NormalWeb"/>
+        <w:shd w:val="clear" w:color="auto" w:fill="FFFFFF"/>
+        <w:spacing w:before="96" w:beforeAutospacing="0" w:after="120" w:afterAutospacing="0" w:line="360" w:lineRule="auto"/>
+        <w:ind w:firstLine="360"/>
+        <w:jc w:val="both"/>
+        <w:rPr>
+          <w:rFonts w:ascii="Arial" w:hAnsi="Arial" w:cs="Arial"/>
+          <w:color w:val="000000"/>
+        </w:rPr>
+      </w:pPr>
+      <w:r>
+        <w:rPr>
+          <w:rFonts w:ascii="Arial" w:hAnsi="Arial" w:cs="Arial"/>
+          <w:color w:val="000000"/>
+        </w:rPr>
+        <w:t xml:space="preserve">A </w:t>
+      </w:r>
+      <w:r>
+        <w:rPr>
+          <w:rFonts w:ascii="Arial" w:hAnsi="Arial" w:cs="Arial"/>
+          <w:color w:val="000000"/>
+        </w:rPr>
+        <w:t>MantisHRM</w:t>
+      </w:r>
+      <w:r>
+        <w:rPr>
+          <w:rFonts w:ascii="Arial" w:hAnsi="Arial" w:cs="Arial"/>
+          <w:color w:val="000000"/>
+        </w:rPr>
+        <w:t xml:space="preserve"> Group member, Johann Alpapara, has a connection with the HR Department through his Mother who is working in the HR Department of the City Government of Paranaque prompting the group to take the HR Department of the City Government of Paranaque as a client. With a series of questions asked to the client, the group found out that there are time-consuming activities that are still being practiced by the HR Department that can be fixed by using a Human Resource Information System for the Department’s processes. The developers recommended to the client to develop an HRIS Solution for the use of the HR Department. Through with this system, it also aims to increase the efficiency of processing information by the HR Department and also aims </w:t>
+      </w:r>
+      <w:r>
+        <w:rPr>
+          <w:rFonts w:ascii="Arial" w:hAnsi="Arial" w:cs="Arial"/>
+          <w:color w:val="000000"/>
+        </w:rPr>
+        <w:lastRenderedPageBreak/>
+        <w:t>to reduce the instances of human errors.</w:t>
       </w:r>
       <w:r>
         <w:rPr>
@@ -702,70 +741,21 @@
           <w:rFonts w:ascii="Arial" w:hAnsi="Arial" w:cs="Arial"/>
           <w:color w:val="000000"/>
         </w:rPr>
-        <w:t>and more</w:t>
-      </w:r>
-      <w:r>
-        <w:rPr>
-          <w:rFonts w:ascii="Arial" w:hAnsi="Arial" w:cs="Arial"/>
-          <w:color w:val="000000"/>
-        </w:rPr>
-        <w:t>.</w:t>
-      </w:r>
-    </w:p>
-    <w:p>
-      <w:pPr>
-        <w:pStyle w:val="NormalWeb"/>
-        <w:shd w:val="clear" w:color="auto" w:fill="FFFFFF"/>
-        <w:spacing w:before="96" w:beforeAutospacing="0" w:after="120" w:afterAutospacing="0" w:line="360" w:lineRule="auto"/>
-        <w:ind w:firstLine="360"/>
-        <w:jc w:val="both"/>
-        <w:rPr>
-          <w:rFonts w:ascii="Arial" w:hAnsi="Arial" w:cs="Arial"/>
-          <w:color w:val="000000"/>
-        </w:rPr>
-      </w:pPr>
-      <w:r>
-        <w:rPr>
-          <w:rFonts w:ascii="Arial" w:hAnsi="Arial" w:cs="Arial"/>
-          <w:color w:val="000000"/>
-        </w:rPr>
-        <w:t>A MANTIS Group member, Johann Alpapara, has a connection with the HR Department through his Mother who is working in the HR Department of the City Government of Paranaque prompting the group to take the HR Department of the City Government of Paranaque as a client. With a series of questions asked to the client, the group found out that there are time-consuming activities that are still being practiced by the HR Department that can be fixed by using a Human Resource</w:t>
-      </w:r>
-      <w:r>
-        <w:rPr>
-          <w:rFonts w:ascii="Arial" w:hAnsi="Arial" w:cs="Arial"/>
-          <w:color w:val="000000"/>
-        </w:rPr>
-        <w:t xml:space="preserve"> Management</w:t>
-      </w:r>
-      <w:r>
-        <w:rPr>
-          <w:rFonts w:ascii="Arial" w:hAnsi="Arial" w:cs="Arial"/>
-          <w:color w:val="000000"/>
-        </w:rPr>
-        <w:t xml:space="preserve"> System for the Department’s processes. The developers recommended to the client to develop an HR</w:t>
-      </w:r>
-      <w:r>
-        <w:rPr>
-          <w:rFonts w:ascii="Arial" w:hAnsi="Arial" w:cs="Arial"/>
-          <w:color w:val="000000"/>
-        </w:rPr>
-        <w:t>M</w:t>
-      </w:r>
-      <w:r>
-        <w:rPr>
-          <w:rFonts w:ascii="Arial" w:hAnsi="Arial" w:cs="Arial"/>
-          <w:color w:val="000000"/>
-        </w:rPr>
-        <w:t xml:space="preserve">S Solution for the use of the HR Department. Through this system, it aims to </w:t>
-      </w:r>
-      <w:r>
-        <w:rPr>
-          <w:rFonts w:ascii="Arial" w:hAnsi="Arial" w:cs="Arial"/>
-          <w:color w:val="000000"/>
-        </w:rPr>
-        <w:lastRenderedPageBreak/>
-        <w:t>increase the efficiency of processing information by the HR Department and also aims to reduce the instances of human errors.</w:t>
+        <w:t>A MANTIS Group member, Johann Alpapara, has a connection with the HR Department through his Mother who is working in the HR Department of the City Government of Paranaque prompting the group to take the HR Department of the City Government of Paranaque as a client. With a series of questions asked to the client, the group found out that there are time consuming activities that is still being practiced by the HR Department that can be fixed by using a Human Resource Management System for the Department’s processes. The developers recommende</w:t>
+      </w:r>
+      <w:r>
+        <w:rPr>
+          <w:rFonts w:ascii="Arial" w:hAnsi="Arial" w:cs="Arial"/>
+          <w:color w:val="000000"/>
+        </w:rPr>
+        <w:t>d to the client to develop a HRI</w:t>
+      </w:r>
+      <w:r>
+        <w:rPr>
+          <w:rFonts w:ascii="Arial" w:hAnsi="Arial" w:cs="Arial"/>
+          <w:color w:val="000000"/>
+        </w:rPr>
+        <w:t>S Solution for use of the HR Department. Through with this system, it also aims to increase the efficiency on processing information by the HR Department and also aims to reduce the instances of human errors.</w:t>
       </w:r>
     </w:p>
     <w:p>
@@ -1052,8 +1042,7 @@
       <w:r>
         <w:rPr>
           <w:rFonts w:ascii="Arial" w:hAnsi="Arial" w:cs="Arial"/>
-          <w:sz w:val="24"/>
-          <w:szCs w:val="24"/>
+          <w:color w:val="000000"/>
         </w:rPr>
         <w:t>MantisHRM</w:t>
       </w:r>
@@ -1063,71 +1052,32 @@
           <w:sz w:val="24"/>
           <w:szCs w:val="24"/>
         </w:rPr>
-        <w:t xml:space="preserve"> only covers the processes that are highly needed by the Human Resources Management Department managing namely </w:t>
-      </w:r>
-      <w:r>
-        <w:rPr>
-          <w:rFonts w:ascii="Arial" w:hAnsi="Arial" w:cs="Arial"/>
-          <w:sz w:val="24"/>
-          <w:szCs w:val="24"/>
-        </w:rPr>
-        <w:t>the Leave and</w:t>
-      </w:r>
-      <w:r>
-        <w:rPr>
-          <w:rFonts w:ascii="Arial" w:hAnsi="Arial" w:cs="Arial"/>
-          <w:sz w:val="24"/>
-          <w:szCs w:val="24"/>
-        </w:rPr>
-        <w:t xml:space="preserve"> Information of Employees for now but is planned to further add the other different modules to scale the application to a fully working Human Resource</w:t>
-      </w:r>
-      <w:r>
-        <w:rPr>
-          <w:rFonts w:ascii="Arial" w:hAnsi="Arial" w:cs="Arial"/>
-          <w:sz w:val="24"/>
-          <w:szCs w:val="24"/>
-        </w:rPr>
-        <w:t xml:space="preserve"> Management</w:t>
-      </w:r>
-      <w:r>
-        <w:rPr>
-          <w:rFonts w:ascii="Arial" w:hAnsi="Arial" w:cs="Arial"/>
-          <w:sz w:val="24"/>
-          <w:szCs w:val="24"/>
-        </w:rPr>
-        <w:t xml:space="preserve"> System. There are 2 modules that are covered by this project so far</w:t>
-      </w:r>
-      <w:r>
-        <w:rPr>
-          <w:rFonts w:ascii="Arial" w:hAnsi="Arial" w:cs="Arial"/>
-          <w:sz w:val="24"/>
-          <w:szCs w:val="24"/>
-        </w:rPr>
-        <w:t>, namely,</w:t>
-      </w:r>
-      <w:r>
-        <w:rPr>
-          <w:rFonts w:ascii="Arial" w:hAnsi="Arial" w:cs="Arial"/>
-          <w:sz w:val="24"/>
-          <w:szCs w:val="24"/>
-        </w:rPr>
-        <w:t xml:space="preserve"> </w:t>
-      </w:r>
-      <w:r>
-        <w:rPr>
-          <w:rFonts w:ascii="Arial" w:hAnsi="Arial" w:cs="Arial"/>
-          <w:sz w:val="24"/>
-          <w:szCs w:val="24"/>
-        </w:rPr>
-        <w:t>the Personne</w:t>
-      </w:r>
-      <w:r>
-        <w:rPr>
-          <w:rFonts w:ascii="Arial" w:hAnsi="Arial" w:cs="Arial"/>
-          <w:sz w:val="24"/>
-          <w:szCs w:val="24"/>
-        </w:rPr>
-        <w:t>l Information Management Module, and Leave/Time off Management Module. Only the Management and Admins can fully access the system, employees can access the system but is limited to access to only a number of system functions.</w:t>
+        <w:t xml:space="preserve"> only covers the processes that are highly needed by the Human Resources Management Department managing namely the Leave and Personal Information of Employees for now but is planned to further add the other different modules to scale the application to a fully working Human Resource </w:t>
+      </w:r>
+      <w:r>
+        <w:rPr>
+          <w:rFonts w:ascii="Arial" w:hAnsi="Arial" w:cs="Arial"/>
+          <w:sz w:val="24"/>
+          <w:szCs w:val="24"/>
+        </w:rPr>
+        <w:t>Management</w:t>
+      </w:r>
+      <w:r>
+        <w:rPr>
+          <w:rFonts w:ascii="Arial" w:hAnsi="Arial" w:cs="Arial"/>
+          <w:sz w:val="24"/>
+          <w:szCs w:val="24"/>
+        </w:rPr>
+        <w:t xml:space="preserve"> System. There are 2 modules that are covered by this project so far is the Personal Information Management Module, and Leave/Time off Management Module. Only the Management </w:t>
+      </w:r>
+      <w:r>
+        <w:rPr>
+          <w:rFonts w:ascii="Arial" w:hAnsi="Arial" w:cs="Arial"/>
+          <w:sz w:val="24"/>
+          <w:szCs w:val="24"/>
+        </w:rPr>
+        <w:lastRenderedPageBreak/>
+        <w:t>and Admins can fully access the system, employees can access the system but is limited to access to only a number of system functions.</w:t>
       </w:r>
     </w:p>
     <w:p>
@@ -1214,28 +1164,7 @@
           <w:szCs w:val="24"/>
           <w:lang w:eastAsia="en-PH"/>
         </w:rPr>
-        <w:lastRenderedPageBreak/>
-        <w:t>OrangeHRM is the world's most popular and used open source human resource management software. The open source OrangeHRM product suite includes an array of modules that provide personal information management (PIM), employee self-service (ESS), leave management, time and attendance tracking (PTO), performance evaluation and recruitment, all at no cost. Today OrangeHRM is being used by over a million users around the world, while larger multinationals have used the open source version and customized the system to meet their human resource management stand</w:t>
-      </w:r>
-      <w:r>
-        <w:rPr>
-          <w:rFonts w:ascii="Arial" w:eastAsia="Times New Roman" w:hAnsi="Arial" w:cs="Arial"/>
-          <w:color w:val="000000"/>
-          <w:sz w:val="24"/>
-          <w:szCs w:val="24"/>
-          <w:lang w:eastAsia="en-PH"/>
-        </w:rPr>
-        <w:t xml:space="preserve">ards &amp; requirements. (Retrieved </w:t>
-      </w:r>
-      <w:r>
-        <w:rPr>
-          <w:rFonts w:ascii="Arial" w:eastAsia="Times New Roman" w:hAnsi="Arial" w:cs="Arial"/>
-          <w:color w:val="000000"/>
-          <w:sz w:val="24"/>
-          <w:szCs w:val="24"/>
-          <w:lang w:eastAsia="en-PH"/>
-        </w:rPr>
-        <w:t>on July 16, 2016 from </w:t>
+        <w:t>OrangeHRM is the world's most popular and used open source human resource management software. The open source OrangeHRM product suite includes an array of modules that provide personal information management (PIM), employee self-service (ESS), leave management, time and attendance tracking (PTO), performance evaluation and recruitment, all at no cost. Today OrangeHRM is being used by over a million users around the world, while larger multinationals have used the open source version and customized the system to meet their human resource management standards &amp; requirements. (Retrieved on July 16, 2016 from </w:t>
       </w:r>
       <w:hyperlink r:id="rId7" w:tooltip="https://www.orangehrm.com/OrangeHRM_AboutUs" w:history="1">
         <w:r>
@@ -1389,7 +1318,7 @@
           <w:szCs w:val="24"/>
           <w:lang w:eastAsia="en-PH"/>
         </w:rPr>
-        <w:t xml:space="preserve">Sentrifugo is an intuitive and easy to use Open Source Human Resource Management Software supported by Sapplica Info Technologies. Designed for flexibility, Sentrifugo is for organizations of different sizes to manage their employee statistics and dynamic data efficiently and effectively. Sentrifugo ideally provides employee self-service, absence management, resource requisition, reports and analytics and other Human resource management tools which can be customized to reflect the unique work flow and processes of an organization. Thus, increasing efficiency of the organization and subsequently integrating and aligning the efforts of HR with the rest of the organization. </w:t>
+        <w:t xml:space="preserve">Sentrifugo is an intuitive and easy to use Open Source Human Resource Management Software supported by Sapplica Info Technologies. Designed for flexibility, Sentrifugo is for organizations of different sizes to manage their employee statistics and </w:t>
       </w:r>
       <w:r>
         <w:rPr>
@@ -1400,17 +1329,7 @@
           <w:lang w:eastAsia="en-PH"/>
         </w:rPr>
         <w:lastRenderedPageBreak/>
-        <w:t>Sentrifugo is licensed under the terms of GNU General Public License version 3. (Retrieved on July 16, 2016 from</w:t>
-      </w:r>
-      <w:r>
-        <w:rPr>
-          <w:rFonts w:ascii="Arial" w:eastAsia="Times New Roman" w:hAnsi="Arial" w:cs="Arial"/>
-          <w:color w:val="000000"/>
-          <w:sz w:val="24"/>
-          <w:szCs w:val="24"/>
-          <w:lang w:eastAsia="en-PH"/>
-        </w:rPr>
-        <w:t xml:space="preserve"> </w:t>
+        <w:t>dynamic data efficiently and effectively. Sentrifugo ideally provides employee self-service, absence management, resource requisition, reports and analytics and other Human resource management tools which can be customized to reflect the unique work flow and processes of an organization. Thus, increasing efficiency of the organization and subsequently integrating and aligning the efforts of HR with the rest of the organization. Sentrifugo is licensed under the terms of GNU General Public License version 3. (Retrieved on July 16, 2016 from</w:t>
       </w:r>
       <w:hyperlink r:id="rId9" w:tooltip="https://sourceforge.net/p/sentrifugo/wiki/Home/" w:history="1">
         <w:r>
@@ -1563,57 +1482,18 @@
           <w:szCs w:val="24"/>
           <w:lang w:eastAsia="en-PH"/>
         </w:rPr>
-        <w:t>WaypointHR provides a flexible Human Resource Information System (HRIS) developed by HR-Fundamentals ltd, primarily for UK, European and US employers. WaypointHR streamlines the process of storing essential personnel records such as employee contact details, job description and salary in an easy and efficient way. WaypointHR is available in two version</w:t>
-      </w:r>
-      <w:r>
-        <w:rPr>
-          <w:rFonts w:ascii="Arial" w:eastAsia="Times New Roman" w:hAnsi="Arial" w:cs="Arial"/>
-          <w:color w:val="000000"/>
-          <w:sz w:val="24"/>
-          <w:szCs w:val="24"/>
-          <w:lang w:eastAsia="en-PH"/>
-        </w:rPr>
-        <w:t>s</w:t>
-      </w:r>
-      <w:r>
-        <w:rPr>
-          <w:rFonts w:ascii="Arial" w:eastAsia="Times New Roman" w:hAnsi="Arial" w:cs="Arial"/>
-          <w:color w:val="000000"/>
-          <w:sz w:val="24"/>
-          <w:szCs w:val="24"/>
-          <w:lang w:eastAsia="en-PH"/>
-        </w:rPr>
-        <w:t xml:space="preserve"> the free one and On-Demand. For the free version employee data of the organization is stored in the in-house servers. In case of WaypointHR On-Demand system employee data in stored in their secure data center on the WaypointHR servers. In both versions WaypointHR retain full employee history, and allow the user to create employee records and company reports. WaypointHR features a web based interface. It requires no special or technical skills to use the system. WaypointHR is an open source which would benefit from fast growing community of users, software developers and business professionals. With efforts from all these corners for WaypointHR will surely thrive as a fre</w:t>
-      </w:r>
-      <w:r>
-        <w:rPr>
-          <w:rFonts w:ascii="Arial" w:eastAsia="Times New Roman" w:hAnsi="Arial" w:cs="Arial"/>
-          <w:color w:val="000000"/>
-          <w:sz w:val="24"/>
-          <w:szCs w:val="24"/>
-          <w:lang w:eastAsia="en-PH"/>
-        </w:rPr>
-        <w:t>ely available software platform</w:t>
-      </w:r>
-      <w:r>
-        <w:rPr>
-          <w:rFonts w:ascii="Arial" w:eastAsia="Times New Roman" w:hAnsi="Arial" w:cs="Arial"/>
-          <w:color w:val="000000"/>
-          <w:sz w:val="24"/>
-          <w:szCs w:val="24"/>
-          <w:lang w:eastAsia="en-PH"/>
-        </w:rPr>
-        <w:t xml:space="preserve"> that end users can adopt and rely on. (Retrieved on July 16, 2016 from</w:t>
-      </w:r>
-      <w:r>
-        <w:rPr>
-          <w:rFonts w:ascii="Arial" w:eastAsia="Times New Roman" w:hAnsi="Arial" w:cs="Arial"/>
-          <w:color w:val="000000"/>
-          <w:sz w:val="24"/>
-          <w:szCs w:val="24"/>
-          <w:lang w:eastAsia="en-PH"/>
-        </w:rPr>
-        <w:t xml:space="preserve"> </w:t>
+        <w:t xml:space="preserve">WaypointHR provides a flexible Human Resource Information System (HRIS) developed by HR-Fundamentals ltd, primarily for UK, European and US employers. WaypointHR streamlines the process of storing essential personnel records such as employee contact details, job description and salary in an easy and efficient way. WaypointHR is available in two version the free one and On-Demand. For the free version employee data of the organization is stored in the in-house servers. In case of WaypointHR On-Demand system employee data in stored in their secure data center on the WaypointHR servers. In both versions WaypointHR retain full employee history, and allow the user to create employee records and company reports. WaypointHR features a web based interface. It requires no special or technical skills to use the system. WaypointHR is an open source which would benefit from fast growing community of users, software developers and business professionals. With efforts from all these corners for WaypointHR will surely thrive as a freely available software platforms that end </w:t>
+      </w:r>
+      <w:r>
+        <w:rPr>
+          <w:rFonts w:ascii="Arial" w:eastAsia="Times New Roman" w:hAnsi="Arial" w:cs="Arial"/>
+          <w:color w:val="000000"/>
+          <w:sz w:val="24"/>
+          <w:szCs w:val="24"/>
+          <w:lang w:eastAsia="en-PH"/>
+        </w:rPr>
+        <w:lastRenderedPageBreak/>
+        <w:t>users can adopt and rely on. (Retrieved on July 16, 2016 from</w:t>
       </w:r>
       <w:hyperlink r:id="rId11" w:tooltip="http://tech.gaeatimes.com/index.php/archive/waypointhr-overview/" w:history="1">
         <w:r>
@@ -1728,18 +1608,7 @@
           <w:szCs w:val="24"/>
           <w:lang w:eastAsia="en-PH"/>
         </w:rPr>
-        <w:t xml:space="preserve">IceHrm is a Human resource management system for small and medium sized organizations. It covers all the basic HRM needs of a company such as leave </w:t>
-      </w:r>
-      <w:r>
-        <w:rPr>
-          <w:rFonts w:ascii="Arial" w:eastAsia="Times New Roman" w:hAnsi="Arial" w:cs="Arial"/>
-          <w:color w:val="000000"/>
-          <w:sz w:val="24"/>
-          <w:szCs w:val="24"/>
-          <w:lang w:eastAsia="en-PH"/>
-        </w:rPr>
-        <w:lastRenderedPageBreak/>
-        <w:t>management, time management and handling employee information. IceHrm is a Human resource management system for small and medium sized organizations. It has a rich UI built with PHP and Java Script. The system is implemented with a modular architecture which makes it extendable and can be customized easily. (Retrieved on July 16, 2016 from </w:t>
+        <w:t>IceHrm is a Human resource management system for small and medium sized organizations. It covers all the basic HRM needs of a company such as leave management, time management and handling employee information. IceHrm is a Human resource management system for small and medium sized organizations. It has a rich UI built with PHP and Java Script. The system is implemented with a modular architecture which makes it extendable and can be customized easily. (Retrieved on July 16, 2016 from </w:t>
       </w:r>
       <w:hyperlink r:id="rId12" w:anchor="what-is-icehrm" w:tooltip="http://blog.icehrm.com/docs/home/#what-is-icehrm" w:history="1">
         <w:r>
@@ -1764,16 +1633,6 @@
         </w:rPr>
         <w:t> and</w:t>
       </w:r>
-      <w:r>
-        <w:rPr>
-          <w:rFonts w:ascii="Arial" w:eastAsia="Times New Roman" w:hAnsi="Arial" w:cs="Arial"/>
-          <w:color w:val="000000"/>
-          <w:sz w:val="24"/>
-          <w:szCs w:val="24"/>
-          <w:lang w:eastAsia="en-PH"/>
-        </w:rPr>
-        <w:t xml:space="preserve"> </w:t>
-      </w:r>
       <w:hyperlink r:id="rId13" w:tooltip="http://www.slideshare.net/thilinah1/ice-hrm-administrator-manual" w:history="1">
         <w:r>
           <w:rPr>
@@ -1861,37 +1720,343 @@
           <w:szCs w:val="24"/>
           <w:lang w:eastAsia="en-PH"/>
         </w:rPr>
-        <w:t>MantisHRM is based on the Open-Source Web Application called OrangeHRM. The system is built on top of symfony. Symfony Framework is t</w:t>
-      </w:r>
-      <w:r>
-        <w:rPr>
-          <w:rFonts w:ascii="Arial" w:eastAsia="Times New Roman" w:hAnsi="Arial" w:cs="Arial"/>
-          <w:color w:val="000000"/>
-          <w:sz w:val="24"/>
-          <w:szCs w:val="24"/>
-          <w:lang w:eastAsia="en-PH"/>
-        </w:rPr>
-        <w:t>he leading PHP framework to create websites and web applications.</w:t>
-      </w:r>
-      <w:r>
-        <w:rPr>
-          <w:rFonts w:ascii="Arial" w:eastAsia="Times New Roman" w:hAnsi="Arial" w:cs="Arial"/>
-          <w:color w:val="000000"/>
-          <w:sz w:val="24"/>
-          <w:szCs w:val="24"/>
-          <w:lang w:eastAsia="en-PH"/>
-        </w:rPr>
-        <w:t xml:space="preserve"> </w:t>
-      </w:r>
-      <w:r>
-        <w:rPr>
-          <w:rFonts w:ascii="Arial" w:eastAsia="Times New Roman" w:hAnsi="Arial" w:cs="Arial"/>
-          <w:color w:val="000000"/>
-          <w:sz w:val="24"/>
-          <w:szCs w:val="24"/>
-          <w:lang w:eastAsia="en-PH"/>
-        </w:rPr>
-        <w:t>To connect to data, Apache Web Server and XAMPP Control Panel was used. All the data gathered are stored in a database powered by MySQL.</w:t>
+        <w:t>The MANTIS HRIS is an HR Information System with different modules for the different functionalities of the system. The system will first have 2 specific modules for now but is planned to be having more modules for the fu</w:t>
+      </w:r>
+      <w:r>
+        <w:rPr>
+          <w:rFonts w:ascii="Arial" w:eastAsia="Times New Roman" w:hAnsi="Arial" w:cs="Arial"/>
+          <w:color w:val="000000"/>
+          <w:sz w:val="24"/>
+          <w:szCs w:val="24"/>
+          <w:lang w:eastAsia="en-PH"/>
+        </w:rPr>
+        <w:t>ture development of the system:</w:t>
+      </w:r>
+    </w:p>
+    <w:p>
+      <w:pPr>
+        <w:pStyle w:val="ListParagraph"/>
+        <w:numPr>
+          <w:ilvl w:val="0"/>
+          <w:numId w:val="7"/>
+        </w:numPr>
+        <w:shd w:val="clear" w:color="auto" w:fill="FFFFFF"/>
+        <w:spacing w:before="96" w:after="120" w:line="360" w:lineRule="auto"/>
+        <w:jc w:val="both"/>
+        <w:rPr>
+          <w:rFonts w:ascii="Arial" w:eastAsia="Times New Roman" w:hAnsi="Arial" w:cs="Arial"/>
+          <w:color w:val="000000"/>
+          <w:sz w:val="24"/>
+          <w:szCs w:val="24"/>
+          <w:lang w:eastAsia="en-PH"/>
+        </w:rPr>
+      </w:pPr>
+      <w:r>
+        <w:rPr>
+          <w:rFonts w:ascii="Arial" w:eastAsia="Times New Roman" w:hAnsi="Arial" w:cs="Arial"/>
+          <w:color w:val="000000"/>
+          <w:sz w:val="24"/>
+          <w:szCs w:val="24"/>
+          <w:lang w:eastAsia="en-PH"/>
+        </w:rPr>
+        <w:t>Personnel Information Management (PIM) Module</w:t>
+      </w:r>
+    </w:p>
+    <w:p>
+      <w:pPr>
+        <w:shd w:val="clear" w:color="auto" w:fill="FFFFFF"/>
+        <w:spacing w:before="96" w:after="120" w:line="360" w:lineRule="auto"/>
+        <w:ind w:firstLine="750"/>
+        <w:jc w:val="both"/>
+        <w:rPr>
+          <w:rFonts w:ascii="Arial" w:eastAsia="Times New Roman" w:hAnsi="Arial" w:cs="Arial"/>
+          <w:color w:val="000000"/>
+          <w:sz w:val="24"/>
+          <w:szCs w:val="24"/>
+          <w:lang w:eastAsia="en-PH"/>
+        </w:rPr>
+      </w:pPr>
+      <w:r>
+        <w:rPr>
+          <w:rFonts w:ascii="Arial" w:eastAsia="Times New Roman" w:hAnsi="Arial" w:cs="Arial"/>
+          <w:color w:val="000000"/>
+          <w:sz w:val="24"/>
+          <w:szCs w:val="24"/>
+          <w:lang w:eastAsia="en-PH"/>
+        </w:rPr>
+        <w:t>As a centralized employee database, the Personal Information Management (PIM) gives you the capability to easily and productively store and utilize all aspects of your employee information.</w:t>
+      </w:r>
+    </w:p>
+    <w:p>
+      <w:pPr>
+        <w:pStyle w:val="ListParagraph"/>
+        <w:numPr>
+          <w:ilvl w:val="0"/>
+          <w:numId w:val="7"/>
+        </w:numPr>
+        <w:shd w:val="clear" w:color="auto" w:fill="FFFFFF"/>
+        <w:spacing w:before="96" w:after="120" w:line="360" w:lineRule="auto"/>
+        <w:jc w:val="both"/>
+        <w:rPr>
+          <w:rFonts w:ascii="Arial" w:eastAsia="Times New Roman" w:hAnsi="Arial" w:cs="Arial"/>
+          <w:color w:val="000000"/>
+          <w:sz w:val="24"/>
+          <w:szCs w:val="24"/>
+          <w:lang w:eastAsia="en-PH"/>
+        </w:rPr>
+      </w:pPr>
+      <w:r>
+        <w:rPr>
+          <w:rFonts w:ascii="Arial" w:eastAsia="Times New Roman" w:hAnsi="Arial" w:cs="Arial"/>
+          <w:color w:val="000000"/>
+          <w:sz w:val="24"/>
+          <w:szCs w:val="24"/>
+          <w:lang w:eastAsia="en-PH"/>
+        </w:rPr>
+        <w:t>Leave/Time off Management Module</w:t>
+      </w:r>
+    </w:p>
+    <w:p>
+      <w:pPr>
+        <w:shd w:val="clear" w:color="auto" w:fill="FFFFFF"/>
+        <w:spacing w:before="96" w:after="120" w:line="360" w:lineRule="auto"/>
+        <w:ind w:firstLine="750"/>
+        <w:jc w:val="both"/>
+        <w:rPr>
+          <w:rFonts w:ascii="Arial" w:eastAsia="Times New Roman" w:hAnsi="Arial" w:cs="Arial"/>
+          <w:color w:val="000000"/>
+          <w:sz w:val="24"/>
+          <w:szCs w:val="24"/>
+          <w:lang w:eastAsia="en-PH"/>
+        </w:rPr>
+      </w:pPr>
+      <w:r>
+        <w:rPr>
+          <w:rFonts w:ascii="Arial" w:eastAsia="Times New Roman" w:hAnsi="Arial" w:cs="Arial"/>
+          <w:color w:val="000000"/>
+          <w:sz w:val="24"/>
+          <w:szCs w:val="24"/>
+          <w:lang w:eastAsia="en-PH"/>
+        </w:rPr>
+        <w:t>Using web-enabled and self-service concepts, management of vacation and leave requests was never easier. This integrated module enables online processing of requests and approval for leave and vacation time. Significantly streamline all your leave-related procedures‚ eliminate paperwork and reduce scheduling hassles with this module.</w:t>
+      </w:r>
+    </w:p>
+    <w:p>
+      <w:pPr>
+        <w:shd w:val="clear" w:color="auto" w:fill="FFFFFF"/>
+        <w:spacing w:before="96" w:after="120" w:line="360" w:lineRule="auto"/>
+        <w:ind w:firstLine="750"/>
+        <w:jc w:val="both"/>
+        <w:rPr>
+          <w:rFonts w:ascii="Arial" w:eastAsia="Times New Roman" w:hAnsi="Arial" w:cs="Arial"/>
+          <w:color w:val="000000"/>
+          <w:sz w:val="24"/>
+          <w:szCs w:val="24"/>
+          <w:lang w:eastAsia="en-PH"/>
+        </w:rPr>
+      </w:pPr>
+    </w:p>
+    <w:p>
+      <w:pPr>
+        <w:shd w:val="clear" w:color="auto" w:fill="FFFFFF"/>
+        <w:spacing w:before="96" w:after="120" w:line="360" w:lineRule="auto"/>
+        <w:ind w:firstLine="750"/>
+        <w:jc w:val="both"/>
+        <w:rPr>
+          <w:rFonts w:ascii="Arial" w:eastAsia="Times New Roman" w:hAnsi="Arial" w:cs="Arial"/>
+          <w:color w:val="000000"/>
+          <w:sz w:val="24"/>
+          <w:szCs w:val="24"/>
+          <w:lang w:eastAsia="en-PH"/>
+        </w:rPr>
+      </w:pPr>
+      <w:r>
+        <w:rPr>
+          <w:rFonts w:ascii="Arial" w:eastAsia="Times New Roman" w:hAnsi="Arial" w:cs="Arial"/>
+          <w:color w:val="000000"/>
+          <w:sz w:val="24"/>
+          <w:szCs w:val="24"/>
+          <w:lang w:eastAsia="en-PH"/>
+        </w:rPr>
+        <w:t>Modules to be added for the future development of the system are namely:</w:t>
+      </w:r>
+    </w:p>
+    <w:p>
+      <w:pPr>
+        <w:shd w:val="clear" w:color="auto" w:fill="FFFFFF"/>
+        <w:spacing w:before="96" w:after="120" w:line="360" w:lineRule="auto"/>
+        <w:ind w:firstLine="750"/>
+        <w:jc w:val="both"/>
+        <w:rPr>
+          <w:rFonts w:ascii="Arial" w:eastAsia="Times New Roman" w:hAnsi="Arial" w:cs="Arial"/>
+          <w:color w:val="000000"/>
+          <w:sz w:val="24"/>
+          <w:szCs w:val="24"/>
+          <w:lang w:eastAsia="en-PH"/>
+        </w:rPr>
+      </w:pPr>
+    </w:p>
+    <w:p>
+      <w:pPr>
+        <w:pStyle w:val="ListParagraph"/>
+        <w:numPr>
+          <w:ilvl w:val="0"/>
+          <w:numId w:val="7"/>
+        </w:numPr>
+        <w:shd w:val="clear" w:color="auto" w:fill="FFFFFF"/>
+        <w:spacing w:before="96" w:after="120" w:line="360" w:lineRule="auto"/>
+        <w:jc w:val="both"/>
+        <w:rPr>
+          <w:rFonts w:ascii="Arial" w:eastAsia="Times New Roman" w:hAnsi="Arial" w:cs="Arial"/>
+          <w:color w:val="000000"/>
+          <w:sz w:val="24"/>
+          <w:szCs w:val="24"/>
+          <w:lang w:eastAsia="en-PH"/>
+        </w:rPr>
+      </w:pPr>
+      <w:r>
+        <w:rPr>
+          <w:rFonts w:ascii="Arial" w:eastAsia="Times New Roman" w:hAnsi="Arial" w:cs="Arial"/>
+          <w:color w:val="000000"/>
+          <w:sz w:val="24"/>
+          <w:szCs w:val="24"/>
+          <w:lang w:eastAsia="en-PH"/>
+        </w:rPr>
+        <w:lastRenderedPageBreak/>
+        <w:t>System Administration Module</w:t>
+      </w:r>
+    </w:p>
+    <w:p>
+      <w:pPr>
+        <w:shd w:val="clear" w:color="auto" w:fill="FFFFFF"/>
+        <w:spacing w:before="96" w:after="120" w:line="360" w:lineRule="auto"/>
+        <w:ind w:firstLine="750"/>
+        <w:jc w:val="both"/>
+        <w:rPr>
+          <w:rFonts w:ascii="Arial" w:eastAsia="Times New Roman" w:hAnsi="Arial" w:cs="Arial"/>
+          <w:color w:val="000000"/>
+          <w:sz w:val="24"/>
+          <w:szCs w:val="24"/>
+          <w:lang w:eastAsia="en-PH"/>
+        </w:rPr>
+      </w:pPr>
+      <w:r>
+        <w:rPr>
+          <w:rFonts w:ascii="Arial" w:eastAsia="Times New Roman" w:hAnsi="Arial" w:cs="Arial"/>
+          <w:color w:val="000000"/>
+          <w:sz w:val="24"/>
+          <w:szCs w:val="24"/>
+          <w:lang w:eastAsia="en-PH"/>
+        </w:rPr>
+        <w:t>The System Administration module offers centralized control to your HR Manager or other personnel to carry out basic HR functions. Define your organizational structure or your pay scale with this module. Work in a secure environment to manage core information and business projects or address security issues such as user rights and permissions.</w:t>
+      </w:r>
+    </w:p>
+    <w:p>
+      <w:pPr>
+        <w:pStyle w:val="ListParagraph"/>
+        <w:numPr>
+          <w:ilvl w:val="0"/>
+          <w:numId w:val="7"/>
+        </w:numPr>
+        <w:shd w:val="clear" w:color="auto" w:fill="FFFFFF"/>
+        <w:spacing w:before="96" w:after="120" w:line="360" w:lineRule="auto"/>
+        <w:jc w:val="both"/>
+        <w:rPr>
+          <w:rFonts w:ascii="Arial" w:eastAsia="Times New Roman" w:hAnsi="Arial" w:cs="Arial"/>
+          <w:color w:val="000000"/>
+          <w:sz w:val="24"/>
+          <w:szCs w:val="24"/>
+          <w:lang w:eastAsia="en-PH"/>
+        </w:rPr>
+      </w:pPr>
+      <w:r>
+        <w:rPr>
+          <w:rFonts w:ascii="Arial" w:eastAsia="Times New Roman" w:hAnsi="Arial" w:cs="Arial"/>
+          <w:color w:val="000000"/>
+          <w:sz w:val="24"/>
+          <w:szCs w:val="24"/>
+          <w:lang w:eastAsia="en-PH"/>
+        </w:rPr>
+        <w:t>Time &amp; Attendance Management Module</w:t>
+      </w:r>
+    </w:p>
+    <w:p>
+      <w:pPr>
+        <w:shd w:val="clear" w:color="auto" w:fill="FFFFFF"/>
+        <w:spacing w:before="96" w:after="120" w:line="360" w:lineRule="auto"/>
+        <w:ind w:firstLine="750"/>
+        <w:jc w:val="both"/>
+        <w:rPr>
+          <w:rFonts w:ascii="Arial" w:eastAsia="Times New Roman" w:hAnsi="Arial" w:cs="Arial"/>
+          <w:color w:val="000000"/>
+          <w:sz w:val="24"/>
+          <w:szCs w:val="24"/>
+          <w:lang w:eastAsia="en-PH"/>
+        </w:rPr>
+      </w:pPr>
+      <w:r>
+        <w:rPr>
+          <w:rFonts w:ascii="Arial" w:eastAsia="Times New Roman" w:hAnsi="Arial" w:cs="Arial"/>
+          <w:color w:val="000000"/>
+          <w:sz w:val="24"/>
+          <w:szCs w:val="24"/>
+          <w:lang w:eastAsia="en-PH"/>
+        </w:rPr>
+        <w:t>Eliminate paperwork and manual management of attendance and project timekeeping with this sophisticated HR module. The Time and Attendance Management module automate your timekeeping-related processes while minimizing attendance policy errors. Enhance organizational performance and keep your labor and workforce data effectively organized.</w:t>
+      </w:r>
+    </w:p>
+    <w:p>
+      <w:pPr>
+        <w:pStyle w:val="ListParagraph"/>
+        <w:numPr>
+          <w:ilvl w:val="0"/>
+          <w:numId w:val="7"/>
+        </w:numPr>
+        <w:shd w:val="clear" w:color="auto" w:fill="FFFFFF"/>
+        <w:spacing w:before="96" w:after="120" w:line="360" w:lineRule="auto"/>
+        <w:jc w:val="both"/>
+        <w:rPr>
+          <w:rFonts w:ascii="Arial" w:eastAsia="Times New Roman" w:hAnsi="Arial" w:cs="Arial"/>
+          <w:color w:val="000000"/>
+          <w:sz w:val="24"/>
+          <w:szCs w:val="24"/>
+          <w:lang w:eastAsia="en-PH"/>
+        </w:rPr>
+      </w:pPr>
+      <w:r>
+        <w:rPr>
+          <w:rFonts w:ascii="Arial" w:eastAsia="Times New Roman" w:hAnsi="Arial" w:cs="Arial"/>
+          <w:color w:val="000000"/>
+          <w:sz w:val="24"/>
+          <w:szCs w:val="24"/>
+          <w:lang w:eastAsia="en-PH"/>
+        </w:rPr>
+        <w:t>Employee Self Service Module</w:t>
+      </w:r>
+    </w:p>
+    <w:p>
+      <w:pPr>
+        <w:shd w:val="clear" w:color="auto" w:fill="FFFFFF"/>
+        <w:spacing w:before="96" w:after="120" w:line="360" w:lineRule="auto"/>
+        <w:ind w:firstLine="750"/>
+        <w:jc w:val="both"/>
+        <w:rPr>
+          <w:rFonts w:ascii="Arial" w:eastAsia="Times New Roman" w:hAnsi="Arial" w:cs="Arial"/>
+          <w:color w:val="000000"/>
+          <w:sz w:val="24"/>
+          <w:szCs w:val="24"/>
+          <w:lang w:eastAsia="en-PH"/>
+        </w:rPr>
+      </w:pPr>
+      <w:r>
+        <w:rPr>
+          <w:rFonts w:ascii="Arial" w:eastAsia="Times New Roman" w:hAnsi="Arial" w:cs="Arial"/>
+          <w:color w:val="000000"/>
+          <w:sz w:val="24"/>
+          <w:szCs w:val="24"/>
+          <w:lang w:eastAsia="en-PH"/>
+        </w:rPr>
+        <w:t>Employee self-service (ESS) is a powerful module that provides employees access to pertinent information through a web-enabled PC without involving HR staff. Subject to your information and security policies, employees can view and update personal information, providing tremendous time and cost savings. The functionality of this module spans the entire system‚ making information available anywhere‚ anytime.</w:t>
       </w:r>
     </w:p>
     <w:p>
@@ -1951,14 +2116,16 @@
           <w:sz w:val="32"/>
           <w:szCs w:val="32"/>
         </w:rPr>
-        <w:t>V. Conclusions and Recommendations</w:t>
-      </w:r>
-    </w:p>
-    <w:p>
-      <w:pPr>
-        <w:pStyle w:val="NormalWeb"/>
-        <w:shd w:val="clear" w:color="auto" w:fill="FFFFFF"/>
-        <w:spacing w:before="96" w:beforeAutospacing="0" w:after="120" w:afterAutospacing="0" w:line="360" w:lineRule="auto"/>
+        <w:tab/>
+      </w:r>
+      <w:bookmarkStart w:id="0" w:name="_GoBack"/>
+      <w:bookmarkEnd w:id="0"/>
+    </w:p>
+    <w:p>
+      <w:pPr>
+        <w:pStyle w:val="NormalWeb"/>
+        <w:shd w:val="clear" w:color="auto" w:fill="FFFFFF"/>
+        <w:spacing w:before="96" w:after="120" w:line="360" w:lineRule="auto"/>
         <w:jc w:val="both"/>
         <w:rPr>
           <w:rFonts w:ascii="Arial" w:hAnsi="Arial" w:cs="Arial"/>
@@ -1976,7 +2143,7 @@
           <w:sz w:val="32"/>
           <w:szCs w:val="32"/>
         </w:rPr>
-        <w:t>VI. Appendices</w:t>
+        <w:t>V. Conclusions and Recommendations</w:t>
       </w:r>
     </w:p>
     <w:p>
@@ -1993,13 +2160,7 @@
           <w:szCs w:val="32"/>
         </w:rPr>
       </w:pPr>
-    </w:p>
-    <w:p>
-      <w:pPr>
-        <w:pStyle w:val="NormalWeb"/>
-        <w:shd w:val="clear" w:color="auto" w:fill="FFFFFF"/>
-        <w:spacing w:before="96" w:beforeAutospacing="0" w:after="120" w:afterAutospacing="0" w:line="360" w:lineRule="auto"/>
-        <w:jc w:val="both"/>
+      <w:r>
         <w:rPr>
           <w:rFonts w:ascii="Arial" w:hAnsi="Arial" w:cs="Arial"/>
           <w:b/>
@@ -2007,9 +2168,8 @@
           <w:sz w:val="32"/>
           <w:szCs w:val="32"/>
         </w:rPr>
-      </w:pPr>
-      <w:bookmarkStart w:id="0" w:name="_GoBack"/>
-      <w:bookmarkEnd w:id="0"/>
+        <w:t>VI. Appendices</w:t>
+      </w:r>
     </w:p>
     <w:p>
       <w:pPr>
@@ -2055,7 +2215,13 @@
           <w:szCs w:val="32"/>
         </w:rPr>
       </w:pPr>
-      <w:r>
+    </w:p>
+    <w:p>
+      <w:pPr>
+        <w:pStyle w:val="NormalWeb"/>
+        <w:shd w:val="clear" w:color="auto" w:fill="FFFFFF"/>
+        <w:spacing w:before="96" w:beforeAutospacing="0" w:after="120" w:afterAutospacing="0" w:line="360" w:lineRule="auto"/>
+        <w:jc w:val="both"/>
         <w:rPr>
           <w:rFonts w:ascii="Arial" w:hAnsi="Arial" w:cs="Arial"/>
           <w:b/>
@@ -2063,9 +2229,14 @@
           <w:sz w:val="32"/>
           <w:szCs w:val="32"/>
         </w:rPr>
-        <w:t xml:space="preserve">6.3 </w:t>
-      </w:r>
-      <w:r>
+      </w:pPr>
+    </w:p>
+    <w:p>
+      <w:pPr>
+        <w:pStyle w:val="NormalWeb"/>
+        <w:shd w:val="clear" w:color="auto" w:fill="FFFFFF"/>
+        <w:spacing w:before="96" w:beforeAutospacing="0" w:after="120" w:afterAutospacing="0" w:line="360" w:lineRule="auto"/>
+        <w:jc w:val="both"/>
         <w:rPr>
           <w:rFonts w:ascii="Arial" w:hAnsi="Arial" w:cs="Arial"/>
           <w:b/>
@@ -2073,6 +2244,25 @@
           <w:sz w:val="32"/>
           <w:szCs w:val="32"/>
         </w:rPr>
+      </w:pPr>
+      <w:r>
+        <w:rPr>
+          <w:rFonts w:ascii="Arial" w:hAnsi="Arial" w:cs="Arial"/>
+          <w:b/>
+          <w:color w:val="000000"/>
+          <w:sz w:val="32"/>
+          <w:szCs w:val="32"/>
+        </w:rPr>
+        <w:t xml:space="preserve">6.3 </w:t>
+      </w:r>
+      <w:r>
+        <w:rPr>
+          <w:rFonts w:ascii="Arial" w:hAnsi="Arial" w:cs="Arial"/>
+          <w:b/>
+          <w:color w:val="000000"/>
+          <w:sz w:val="32"/>
+          <w:szCs w:val="32"/>
+        </w:rPr>
         <w:t>Sample input/output/Reports</w:t>
       </w:r>
     </w:p>
@@ -2123,7 +2313,6 @@
           <w:sz w:val="28"/>
           <w:szCs w:val="32"/>
         </w:rPr>
-        <w:lastRenderedPageBreak/>
         <w:pict>
           <v:shapetype id="_x0000_t75" coordsize="21600,21600" o:spt="75" o:preferrelative="t" path="m@4@5l@4@11@9@11@9@5xe" filled="f" stroked="f">
             <v:stroke joinstyle="miter"/>
@@ -2332,7 +2521,6 @@
           <w:sz w:val="28"/>
           <w:szCs w:val="28"/>
         </w:rPr>
-        <w:lastRenderedPageBreak/>
         <w:pict>
           <v:shape id="_x0000_i1026" type="#_x0000_t75" style="width:438pt;height:384pt">
             <v:imagedata r:id="rId15" o:title="Event Table"/>
@@ -2507,7 +2695,6 @@
           <w:sz w:val="28"/>
           <w:szCs w:val="28"/>
         </w:rPr>
-        <w:lastRenderedPageBreak/>
         <w:pict>
           <v:shape id="_x0000_i1027" type="#_x0000_t75" style="width:468pt;height:418.5pt">
             <v:imagedata r:id="rId16" o:title="1"/>
@@ -5899,6 +6086,7 @@
   <w:style w:type="character" w:default="1" w:styleId="DefaultParagraphFont">
     <w:name w:val="Default Paragraph Font"/>
     <w:uiPriority w:val="1"/>
+    <w:semiHidden/>
     <w:unhideWhenUsed/>
   </w:style>
   <w:style w:type="table" w:default="1" w:styleId="TableNormal">

</xml_diff>